<commit_message>
add some pagckage path
</commit_message>
<xml_diff>
--- a/reactJs.docx
+++ b/reactJs.docx
@@ -43,23 +43,13 @@
       </w:r>
     </w:p>
     <w:p>
-      <w:proofErr w:type="spellStart"/>
-      <w:r>
-        <w:t>npm</w:t>
-      </w:r>
-      <w:proofErr w:type="spellEnd"/>
-      <w:r>
-        <w:t xml:space="preserve"> version check </w:t>
-      </w:r>
-    </w:p>
-    <w:p>
-      <w:proofErr w:type="spellStart"/>
-      <w:r>
-        <w:t>npm</w:t>
-      </w:r>
-      <w:proofErr w:type="spellEnd"/>
-      <w:r>
-        <w:t xml:space="preserve"> -v </w:t>
+      <w:r>
+        <w:t xml:space="preserve">npm version check </w:t>
+      </w:r>
+    </w:p>
+    <w:p>
+      <w:r>
+        <w:t xml:space="preserve">npm -v </w:t>
       </w:r>
     </w:p>
     <w:p>
@@ -74,6 +64,9 @@
     </w:p>
     <w:p>
       <w:r>
+        <w:rPr>
+          <w:noProof/>
+        </w:rPr>
         <w:drawing>
           <wp:inline distT="0" distB="0" distL="0" distR="0" wp14:anchorId="73B3C1E4" wp14:editId="6653BEF9">
             <wp:extent cx="5943600" cy="3074670"/>
@@ -113,21 +106,8 @@
     </w:p>
     <w:p/>
     <w:p>
-      <w:proofErr w:type="spellStart"/>
-      <w:r>
-        <w:t>Npm</w:t>
-      </w:r>
-      <w:proofErr w:type="spellEnd"/>
-      <w:r>
-        <w:t xml:space="preserve"> </w:t>
-      </w:r>
-      <w:proofErr w:type="spellStart"/>
-      <w:r>
-        <w:t>init</w:t>
-      </w:r>
-      <w:proofErr w:type="spellEnd"/>
-      <w:r>
-        <w:t xml:space="preserve"> </w:t>
+      <w:r>
+        <w:t xml:space="preserve">Npm init </w:t>
       </w:r>
     </w:p>
     <w:p/>
@@ -138,34 +118,13 @@
     </w:p>
     <w:p>
       <w:r>
-        <w:t xml:space="preserve">Run </w:t>
-      </w:r>
-      <w:proofErr w:type="spellStart"/>
-      <w:r>
-        <w:t>npm</w:t>
-      </w:r>
-      <w:proofErr w:type="spellEnd"/>
-      <w:r>
-        <w:t xml:space="preserve"> date package </w:t>
-      </w:r>
-    </w:p>
-    <w:p>
-      <w:r>
-        <w:t xml:space="preserve">= </w:t>
-      </w:r>
-      <w:proofErr w:type="spellStart"/>
-      <w:r>
-        <w:t>npm</w:t>
-      </w:r>
-      <w:proofErr w:type="spellEnd"/>
-      <w:r>
-        <w:t xml:space="preserve"> install date-</w:t>
-      </w:r>
-      <w:proofErr w:type="spellStart"/>
-      <w:r>
-        <w:t>formate</w:t>
-      </w:r>
-      <w:proofErr w:type="spellEnd"/>
+        <w:t xml:space="preserve">Run npm date package </w:t>
+      </w:r>
+    </w:p>
+    <w:p>
+      <w:r>
+        <w:t>= npm install date-formate</w:t>
+      </w:r>
     </w:p>
     <w:p/>
     <w:p/>
@@ -337,27 +296,7 @@
           <w:sz w:val="21"/>
           <w:szCs w:val="21"/>
         </w:rPr>
-        <w:t>'</w:t>
-      </w:r>
-      <w:proofErr w:type="spellStart"/>
-      <w:r>
-        <w:rPr>
-          <w:rFonts w:ascii="Consolas" w:eastAsia="Times New Roman" w:hAnsi="Consolas" w:cs="Times New Roman"/>
-          <w:color w:val="CE9178"/>
-          <w:sz w:val="21"/>
-          <w:szCs w:val="21"/>
-        </w:rPr>
-        <w:t>hh-mm:ss.SSS</w:t>
-      </w:r>
-      <w:proofErr w:type="spellEnd"/>
-      <w:r>
-        <w:rPr>
-          <w:rFonts w:ascii="Consolas" w:eastAsia="Times New Roman" w:hAnsi="Consolas" w:cs="Times New Roman"/>
-          <w:color w:val="CE9178"/>
-          <w:sz w:val="21"/>
-          <w:szCs w:val="21"/>
-        </w:rPr>
-        <w:t>'</w:t>
+        <w:t>'hh-mm:ss.SSS'</w:t>
       </w:r>
       <w:r>
         <w:rPr>
@@ -434,7 +373,6 @@
         </w:rPr>
         <w:t xml:space="preserve"> </w:t>
       </w:r>
-      <w:proofErr w:type="spellStart"/>
       <w:r>
         <w:rPr>
           <w:rFonts w:ascii="Consolas" w:eastAsia="Times New Roman" w:hAnsi="Consolas" w:cs="Times New Roman"/>
@@ -444,7 +382,6 @@
         </w:rPr>
         <w:t>date_d</w:t>
       </w:r>
-      <w:proofErr w:type="spellEnd"/>
       <w:r>
         <w:rPr>
           <w:rFonts w:ascii="Consolas" w:eastAsia="Times New Roman" w:hAnsi="Consolas" w:cs="Times New Roman"/>
@@ -479,27 +416,7 @@
           <w:sz w:val="21"/>
           <w:szCs w:val="21"/>
         </w:rPr>
-        <w:t>'dd-MM-</w:t>
-      </w:r>
-      <w:proofErr w:type="spellStart"/>
-      <w:r>
-        <w:rPr>
-          <w:rFonts w:ascii="Consolas" w:eastAsia="Times New Roman" w:hAnsi="Consolas" w:cs="Times New Roman"/>
-          <w:color w:val="CE9178"/>
-          <w:sz w:val="21"/>
-          <w:szCs w:val="21"/>
-        </w:rPr>
-        <w:t>yy</w:t>
-      </w:r>
-      <w:proofErr w:type="spellEnd"/>
-      <w:r>
-        <w:rPr>
-          <w:rFonts w:ascii="Consolas" w:eastAsia="Times New Roman" w:hAnsi="Consolas" w:cs="Times New Roman"/>
-          <w:color w:val="CE9178"/>
-          <w:sz w:val="21"/>
-          <w:szCs w:val="21"/>
-        </w:rPr>
-        <w:t>'</w:t>
+        <w:t>'dd-MM-yy'</w:t>
       </w:r>
       <w:r>
         <w:rPr>
@@ -606,7 +523,6 @@
         </w:rPr>
         <w:t>(</w:t>
       </w:r>
-      <w:proofErr w:type="spellStart"/>
       <w:r>
         <w:rPr>
           <w:rFonts w:ascii="Consolas" w:eastAsia="Times New Roman" w:hAnsi="Consolas" w:cs="Times New Roman"/>
@@ -616,7 +532,6 @@
         </w:rPr>
         <w:t>date_d</w:t>
       </w:r>
-      <w:proofErr w:type="spellEnd"/>
       <w:r>
         <w:rPr>
           <w:rFonts w:ascii="Consolas" w:eastAsia="Times New Roman" w:hAnsi="Consolas" w:cs="Times New Roman"/>
@@ -646,36 +561,18 @@
       </w:r>
     </w:p>
     <w:p>
-      <w:proofErr w:type="spellStart"/>
-      <w:r>
-        <w:t>Npm</w:t>
-      </w:r>
-      <w:proofErr w:type="spellEnd"/>
-      <w:r>
-        <w:t xml:space="preserve"> uninstall/install module name -g </w:t>
-      </w:r>
-    </w:p>
-    <w:p>
-      <w:proofErr w:type="spellStart"/>
-      <w:r>
-        <w:t>Npm</w:t>
-      </w:r>
-      <w:proofErr w:type="spellEnd"/>
-      <w:r>
-        <w:t xml:space="preserve"> install typescript -g </w:t>
-      </w:r>
-    </w:p>
-    <w:p>
-      <w:r>
-        <w:t xml:space="preserve">That means if you “-g” then it will install </w:t>
-      </w:r>
-      <w:proofErr w:type="spellStart"/>
-      <w:r>
-        <w:t>globaly</w:t>
-      </w:r>
-      <w:proofErr w:type="spellEnd"/>
-      <w:r>
-        <w:t xml:space="preserve">  </w:t>
+      <w:r>
+        <w:t xml:space="preserve">Npm uninstall/install module name -g </w:t>
+      </w:r>
+    </w:p>
+    <w:p>
+      <w:r>
+        <w:t xml:space="preserve">Npm install typescript -g </w:t>
+      </w:r>
+    </w:p>
+    <w:p>
+      <w:r>
+        <w:t xml:space="preserve">That means if you “-g” then it will install globaly  </w:t>
       </w:r>
     </w:p>
     <w:p/>
@@ -701,23 +598,13 @@
       </w:r>
     </w:p>
     <w:p>
-      <w:proofErr w:type="spellStart"/>
-      <w:r>
-        <w:t>Npm</w:t>
-      </w:r>
-      <w:proofErr w:type="spellEnd"/>
-      <w:r>
-        <w:t xml:space="preserve"> install create-react-app -g </w:t>
-      </w:r>
-    </w:p>
-    <w:p>
-      <w:proofErr w:type="spellStart"/>
-      <w:r>
-        <w:t>Npm</w:t>
-      </w:r>
-      <w:proofErr w:type="spellEnd"/>
-      <w:r>
-        <w:t xml:space="preserve"> root -g </w:t>
+      <w:r>
+        <w:t xml:space="preserve">Npm install create-react-app -g </w:t>
+      </w:r>
+    </w:p>
+    <w:p>
+      <w:r>
+        <w:t xml:space="preserve">Npm root -g </w:t>
       </w:r>
     </w:p>
     <w:p>
@@ -737,6 +624,38 @@
     <w:p>
       <w:r>
         <w:t xml:space="preserve">Create-react-app application name </w:t>
+      </w:r>
+    </w:p>
+    <w:p/>
+    <w:p/>
+    <w:p/>
+    <w:p>
+      <w:r>
+        <w:t xml:space="preserve">React project folder structure </w:t>
+      </w:r>
+    </w:p>
+    <w:p>
+      <w:pPr>
+        <w:pStyle w:val="ListParagraph"/>
+        <w:numPr>
+          <w:ilvl w:val="0"/>
+          <w:numId w:val="2"/>
+        </w:numPr>
+      </w:pPr>
+      <w:r>
+        <w:t xml:space="preserve">Every file should be injected in public/index.html file </w:t>
+      </w:r>
+    </w:p>
+    <w:p>
+      <w:pPr>
+        <w:pStyle w:val="ListParagraph"/>
+        <w:numPr>
+          <w:ilvl w:val="0"/>
+          <w:numId w:val="2"/>
+        </w:numPr>
+      </w:pPr>
+      <w:r>
+        <w:t>Every jsx file will be better of include in the app.js file. Then render this file.</w:t>
       </w:r>
     </w:p>
     <w:p/>
@@ -754,6 +673,95 @@
 <file path=word/numbering.xml><?xml version="1.0" encoding="utf-8"?>
 <w:numbering xmlns:wpc="http://schemas.microsoft.com/office/word/2010/wordprocessingCanvas" xmlns:cx="http://schemas.microsoft.com/office/drawing/2014/chartex" xmlns:cx1="http://schemas.microsoft.com/office/drawing/2015/9/8/chartex" xmlns:cx2="http://schemas.microsoft.com/office/drawing/2015/10/21/chartex" xmlns:cx3="http://schemas.microsoft.com/office/drawing/2016/5/9/chartex" xmlns:cx4="http://schemas.microsoft.com/office/drawing/2016/5/10/chartex" xmlns:cx5="http://schemas.microsoft.com/office/drawing/2016/5/11/chartex" xmlns:cx6="http://schemas.microsoft.com/office/drawing/2016/5/12/chartex" xmlns:cx7="http://schemas.microsoft.com/office/drawing/2016/5/13/chartex" xmlns:cx8="http://schemas.microsoft.com/office/drawing/2016/5/14/chartex" xmlns:mc="http://schemas.openxmlformats.org/markup-compatibility/2006" xmlns:aink="http://schemas.microsoft.com/office/drawing/2016/ink" xmlns:am3d="http://schemas.microsoft.com/office/drawing/2017/model3d" xmlns:o="urn:schemas-microsoft-com:office:office" xmlns:oel="http://schemas.microsoft.com/office/2019/extlst" xmlns:r="http://schemas.openxmlformats.org/officeDocument/2006/relationships" xmlns:m="http://schemas.openxmlformats.org/officeDocument/2006/math" xmlns:v="urn:schemas-microsoft-com:vml" xmlns:wp14="http://schemas.microsoft.com/office/word/2010/wordprocessingDrawing" xmlns:wp="http://schemas.openxmlformats.org/drawingml/2006/wordprocessingDrawing" xmlns:w10="urn:schemas-microsoft-com:office:word" xmlns:w="http://schemas.openxmlformats.org/wordprocessingml/2006/main" xmlns:w14="http://schemas.microsoft.com/office/word/2010/wordml" xmlns:w15="http://schemas.microsoft.com/office/word/2012/wordml" xmlns:w16cex="http://schemas.microsoft.com/office/word/2018/wordml/cex" xmlns:w16cid="http://schemas.microsoft.com/office/word/2016/wordml/cid" xmlns:w16="http://schemas.microsoft.com/office/word/2018/wordml" xmlns:w16sdtdh="http://schemas.microsoft.com/office/word/2020/wordml/sdtdatahash" xmlns:w16se="http://schemas.microsoft.com/office/word/2015/wordml/symex" xmlns:wpg="http://schemas.microsoft.com/office/word/2010/wordprocessingGroup" xmlns:wpi="http://schemas.microsoft.com/office/word/2010/wordprocessingInk" xmlns:wne="http://schemas.microsoft.com/office/word/2006/wordml" xmlns:wps="http://schemas.microsoft.com/office/word/2010/wordprocessingShape" mc:Ignorable="w14 w15 w16se w16cid w16 w16cex w16sdtdh wp14">
   <w:abstractNum w:abstractNumId="0" w15:restartNumberingAfterBreak="0">
+    <w:nsid w:val="00D213D5"/>
+    <w:multiLevelType w:val="hybridMultilevel"/>
+    <w:tmpl w:val="2BF4A812"/>
+    <w:lvl w:ilvl="0" w:tplc="0409000F">
+      <w:start w:val="1"/>
+      <w:numFmt w:val="decimal"/>
+      <w:lvlText w:val="%1."/>
+      <w:lvlJc w:val="left"/>
+      <w:pPr>
+        <w:ind w:left="720" w:hanging="360"/>
+      </w:pPr>
+      <w:rPr>
+        <w:rFonts w:hint="default"/>
+      </w:rPr>
+    </w:lvl>
+    <w:lvl w:ilvl="1" w:tplc="04090019" w:tentative="1">
+      <w:start w:val="1"/>
+      <w:numFmt w:val="lowerLetter"/>
+      <w:lvlText w:val="%2."/>
+      <w:lvlJc w:val="left"/>
+      <w:pPr>
+        <w:ind w:left="1440" w:hanging="360"/>
+      </w:pPr>
+    </w:lvl>
+    <w:lvl w:ilvl="2" w:tplc="0409001B" w:tentative="1">
+      <w:start w:val="1"/>
+      <w:numFmt w:val="lowerRoman"/>
+      <w:lvlText w:val="%3."/>
+      <w:lvlJc w:val="right"/>
+      <w:pPr>
+        <w:ind w:left="2160" w:hanging="180"/>
+      </w:pPr>
+    </w:lvl>
+    <w:lvl w:ilvl="3" w:tplc="0409000F" w:tentative="1">
+      <w:start w:val="1"/>
+      <w:numFmt w:val="decimal"/>
+      <w:lvlText w:val="%4."/>
+      <w:lvlJc w:val="left"/>
+      <w:pPr>
+        <w:ind w:left="2880" w:hanging="360"/>
+      </w:pPr>
+    </w:lvl>
+    <w:lvl w:ilvl="4" w:tplc="04090019" w:tentative="1">
+      <w:start w:val="1"/>
+      <w:numFmt w:val="lowerLetter"/>
+      <w:lvlText w:val="%5."/>
+      <w:lvlJc w:val="left"/>
+      <w:pPr>
+        <w:ind w:left="3600" w:hanging="360"/>
+      </w:pPr>
+    </w:lvl>
+    <w:lvl w:ilvl="5" w:tplc="0409001B" w:tentative="1">
+      <w:start w:val="1"/>
+      <w:numFmt w:val="lowerRoman"/>
+      <w:lvlText w:val="%6."/>
+      <w:lvlJc w:val="right"/>
+      <w:pPr>
+        <w:ind w:left="4320" w:hanging="180"/>
+      </w:pPr>
+    </w:lvl>
+    <w:lvl w:ilvl="6" w:tplc="0409000F" w:tentative="1">
+      <w:start w:val="1"/>
+      <w:numFmt w:val="decimal"/>
+      <w:lvlText w:val="%7."/>
+      <w:lvlJc w:val="left"/>
+      <w:pPr>
+        <w:ind w:left="5040" w:hanging="360"/>
+      </w:pPr>
+    </w:lvl>
+    <w:lvl w:ilvl="7" w:tplc="04090019" w:tentative="1">
+      <w:start w:val="1"/>
+      <w:numFmt w:val="lowerLetter"/>
+      <w:lvlText w:val="%8."/>
+      <w:lvlJc w:val="left"/>
+      <w:pPr>
+        <w:ind w:left="5760" w:hanging="360"/>
+      </w:pPr>
+    </w:lvl>
+    <w:lvl w:ilvl="8" w:tplc="0409001B" w:tentative="1">
+      <w:start w:val="1"/>
+      <w:numFmt w:val="lowerRoman"/>
+      <w:lvlText w:val="%9."/>
+      <w:lvlJc w:val="right"/>
+      <w:pPr>
+        <w:ind w:left="6480" w:hanging="180"/>
+      </w:pPr>
+    </w:lvl>
+  </w:abstractNum>
+  <w:abstractNum w:abstractNumId="1" w15:restartNumberingAfterBreak="0">
     <w:nsid w:val="3D0C33F3"/>
     <w:multiLevelType w:val="hybridMultilevel"/>
     <w:tmpl w:val="3D7640F2"/>
@@ -866,6 +874,9 @@
     </w:lvl>
   </w:abstractNum>
   <w:num w:numId="1" w16cid:durableId="442501149">
+    <w:abstractNumId w:val="1"/>
+  </w:num>
+  <w:num w:numId="2" w16cid:durableId="1816947285">
     <w:abstractNumId w:val="0"/>
   </w:num>
 </w:numbering>

</xml_diff>